<commit_message>
added test1 EconomycTheory, lab2 PSCA is done
</commit_message>
<xml_diff>
--- a/1term/OperatingSystems/Lab2/ОСИ 2 ВОПРОСЫ.docx
+++ b/1term/OperatingSystems/Lab2/ОСИ 2 ВОПРОСЫ.docx
@@ -933,8 +933,10 @@
       <w:r>
         <w:rPr>
           <w:rFonts w:ascii="Times New Roman" w:hAnsi="Times New Roman" w:cs="Times New Roman"/>
-          <w:sz w:val="28"/>
-          <w:szCs w:val="28"/>
+          <w:noProof/>
+          <w:sz w:val="28"/>
+          <w:szCs w:val="28"/>
+          <w:lang w:eastAsia="ru-RU"/>
         </w:rPr>
         <w:drawing>
           <wp:inline distT="0" distB="0" distL="0" distR="0" wp14:anchorId="0A297DD6" wp14:editId="74CD2094">
@@ -1334,9 +1336,10 @@
       <w:r>
         <w:rPr>
           <w:rFonts w:ascii="Times New Roman" w:hAnsi="Times New Roman" w:cs="Times New Roman"/>
-          <w:sz w:val="28"/>
-          <w:szCs w:val="28"/>
-          <w:lang w:val="en-US"/>
+          <w:noProof/>
+          <w:sz w:val="28"/>
+          <w:szCs w:val="28"/>
+          <w:lang w:eastAsia="ru-RU"/>
         </w:rPr>
         <w:drawing>
           <wp:inline distT="0" distB="0" distL="0" distR="0" wp14:anchorId="3BA28D65" wp14:editId="7E04CF62">
@@ -2855,7 +2858,6 @@
           <w:rFonts w:ascii="Times New Roman" w:hAnsi="Times New Roman" w:cs="Times New Roman"/>
           <w:sz w:val="28"/>
           <w:szCs w:val="28"/>
-          <w:lang w:val="en-US"/>
         </w:rPr>
       </w:pPr>
       <w:r>
@@ -3034,6 +3036,7 @@
           <w:rFonts w:ascii="Times New Roman" w:hAnsi="Times New Roman" w:cs="Times New Roman"/>
           <w:sz w:val="28"/>
           <w:szCs w:val="28"/>
+          <w:highlight w:val="yellow"/>
         </w:rPr>
       </w:pPr>
       <w:proofErr w:type="spellStart"/>
@@ -3043,6 +3046,7 @@
           <w:rFonts w:ascii="Times New Roman" w:hAnsi="Times New Roman" w:cs="Times New Roman"/>
           <w:sz w:val="28"/>
           <w:szCs w:val="28"/>
+          <w:highlight w:val="yellow"/>
           <w:lang w:val="en-US"/>
         </w:rPr>
         <w:t>CreateProcess</w:t>
@@ -3053,6 +3057,7 @@
           <w:rFonts w:ascii="Times New Roman" w:hAnsi="Times New Roman" w:cs="Times New Roman"/>
           <w:sz w:val="28"/>
           <w:szCs w:val="28"/>
+          <w:highlight w:val="yellow"/>
         </w:rPr>
         <w:t>(</w:t>
       </w:r>
@@ -3062,6 +3067,7 @@
           <w:rFonts w:ascii="Times New Roman" w:hAnsi="Times New Roman" w:cs="Times New Roman"/>
           <w:sz w:val="28"/>
           <w:szCs w:val="28"/>
+          <w:highlight w:val="yellow"/>
         </w:rPr>
         <w:t>)</w:t>
       </w:r>
@@ -3083,6 +3089,7 @@
           <w:rFonts w:ascii="Times New Roman" w:hAnsi="Times New Roman" w:cs="Times New Roman"/>
           <w:sz w:val="28"/>
           <w:szCs w:val="28"/>
+          <w:highlight w:val="yellow"/>
         </w:rPr>
         <w:t>CreateProcessAsUser</w:t>
       </w:r>
@@ -3092,6 +3099,7 @@
           <w:rFonts w:ascii="Times New Roman" w:hAnsi="Times New Roman" w:cs="Times New Roman"/>
           <w:sz w:val="28"/>
           <w:szCs w:val="28"/>
+          <w:highlight w:val="yellow"/>
         </w:rPr>
         <w:t>(</w:t>
       </w:r>
@@ -3101,6 +3109,7 @@
           <w:rFonts w:ascii="Times New Roman" w:hAnsi="Times New Roman" w:cs="Times New Roman"/>
           <w:sz w:val="28"/>
           <w:szCs w:val="28"/>
+          <w:highlight w:val="yellow"/>
         </w:rPr>
         <w:t>)</w:t>
       </w:r>
@@ -3457,52 +3466,31 @@
         <w:ind w:left="0"/>
         <w:rPr>
           <w:rFonts w:ascii="Times New Roman" w:hAnsi="Times New Roman" w:cs="Times New Roman"/>
-          <w:b/>
-          <w:bCs/>
-          <w:sz w:val="28"/>
-          <w:szCs w:val="28"/>
-        </w:rPr>
-      </w:pPr>
-      <w:proofErr w:type="spellStart"/>
-      <w:r>
-        <w:rPr>
-          <w:rFonts w:ascii="Times New Roman" w:hAnsi="Times New Roman" w:cs="Times New Roman"/>
-          <w:sz w:val="28"/>
-          <w:szCs w:val="28"/>
-          <w:lang w:val="en-US"/>
-        </w:rPr>
-        <w:t>taskkill</w:t>
-      </w:r>
-      <w:proofErr w:type="spellEnd"/>
-      <w:r>
-        <w:rPr>
-          <w:rFonts w:ascii="Times New Roman" w:hAnsi="Times New Roman" w:cs="Times New Roman"/>
-          <w:sz w:val="28"/>
-          <w:szCs w:val="28"/>
-        </w:rPr>
-        <w:t xml:space="preserve"> – </w:t>
-      </w:r>
-      <w:r>
-        <w:rPr>
-          <w:rFonts w:ascii="Times New Roman" w:hAnsi="Times New Roman" w:cs="Times New Roman"/>
-          <w:sz w:val="28"/>
-          <w:szCs w:val="28"/>
-        </w:rPr>
-        <w:t>управление процессами и их завершение</w:t>
-      </w:r>
-    </w:p>
-    <w:p>
-      <w:pPr>
-        <w:pStyle w:val="a3"/>
-        <w:ind w:left="0"/>
-        <w:rPr>
-          <w:rFonts w:ascii="Times New Roman" w:hAnsi="Times New Roman" w:cs="Times New Roman"/>
-          <w:b/>
-          <w:bCs/>
-          <w:sz w:val="28"/>
-          <w:szCs w:val="28"/>
-        </w:rPr>
-      </w:pPr>
+          <w:sz w:val="28"/>
+          <w:szCs w:val="28"/>
+        </w:rPr>
+      </w:pPr>
+      <w:r>
+        <w:rPr>
+          <w:rFonts w:ascii="Times New Roman" w:hAnsi="Times New Roman" w:cs="Times New Roman"/>
+          <w:sz w:val="28"/>
+          <w:szCs w:val="28"/>
+        </w:rPr>
+        <w:t>диспетчер задач</w:t>
+      </w:r>
+    </w:p>
+    <w:p>
+      <w:pPr>
+        <w:pStyle w:val="a3"/>
+        <w:ind w:left="0"/>
+        <w:rPr>
+          <w:rFonts w:ascii="Times New Roman" w:hAnsi="Times New Roman" w:cs="Times New Roman"/>
+          <w:sz w:val="28"/>
+          <w:szCs w:val="28"/>
+        </w:rPr>
+      </w:pPr>
+      <w:bookmarkStart w:id="0" w:name="_GoBack"/>
+      <w:bookmarkEnd w:id="0"/>
     </w:p>
     <w:p>
       <w:pPr>
@@ -4175,12 +4163,13 @@
           <w:szCs w:val="28"/>
         </w:rPr>
       </w:pPr>
-      <w:bookmarkStart w:id="0" w:name="_GoBack"/>
-      <w:r>
-        <w:rPr>
-          <w:rFonts w:ascii="Times New Roman" w:hAnsi="Times New Roman" w:cs="Times New Roman"/>
-          <w:sz w:val="28"/>
-          <w:szCs w:val="28"/>
+      <w:r>
+        <w:rPr>
+          <w:rFonts w:ascii="Times New Roman" w:hAnsi="Times New Roman" w:cs="Times New Roman"/>
+          <w:noProof/>
+          <w:sz w:val="28"/>
+          <w:szCs w:val="28"/>
+          <w:lang w:eastAsia="ru-RU"/>
         </w:rPr>
         <w:drawing>
           <wp:inline distT="0" distB="0" distL="0" distR="0" wp14:anchorId="5E3D689C" wp14:editId="331B400D">
@@ -4218,7 +4207,6 @@
           </wp:inline>
         </w:drawing>
       </w:r>
-      <w:bookmarkEnd w:id="0"/>
     </w:p>
     <w:sectPr>
       <w:pgSz w:w="11906" w:h="16838"/>

</xml_diff>